<commit_message>
added gant and requirements to Abgabe Folder
</commit_message>
<xml_diff>
--- a/Docs/Abgaben MileStone 1/Requirements/Requirements.docx
+++ b/Docs/Abgaben MileStone 1/Requirements/Requirements.docx
@@ -270,29 +270,7 @@
           <w:szCs w:val="20"/>
           <w:lang w:val="en-GB"/>
         </w:rPr>
-        <w:t xml:space="preserve">The data model </w:t>
-      </w:r>
-      <w:proofErr w:type="gramStart"/>
-      <w:r>
-        <w:rPr>
-          <w:rFonts w:ascii="Verdana" w:hAnsi="Verdana" w:cs="Verdana"/>
-          <w:color w:val="000000"/>
-          <w:sz w:val="20"/>
-          <w:szCs w:val="20"/>
-          <w:lang w:val="en-GB"/>
-        </w:rPr>
-        <w:t>has to</w:t>
-      </w:r>
-      <w:proofErr w:type="gramEnd"/>
-      <w:r>
-        <w:rPr>
-          <w:rFonts w:ascii="Verdana" w:hAnsi="Verdana" w:cs="Verdana"/>
-          <w:color w:val="000000"/>
-          <w:sz w:val="20"/>
-          <w:szCs w:val="20"/>
-          <w:lang w:val="en-GB"/>
-        </w:rPr>
-        <w:t xml:space="preserve"> be implemented with the</w:t>
+        <w:t>The data model has to be implemented with the</w:t>
       </w:r>
       <w:r>
         <w:rPr>
@@ -600,49 +578,27 @@
           <w:szCs w:val="20"/>
           <w:lang w:val="en-GB"/>
         </w:rPr>
-        <w:t xml:space="preserve">Each modelling element (entity, role, constraint) </w:t>
-      </w:r>
-      <w:proofErr w:type="gramStart"/>
-      <w:r>
-        <w:rPr>
-          <w:rFonts w:ascii="Verdana" w:hAnsi="Verdana" w:cs="Verdana"/>
-          <w:color w:val="000000"/>
-          <w:sz w:val="20"/>
-          <w:szCs w:val="20"/>
-          <w:lang w:val="en-GB"/>
-        </w:rPr>
-        <w:t>has</w:t>
-      </w:r>
-      <w:r>
-        <w:rPr>
-          <w:rFonts w:ascii="Verdana" w:hAnsi="Verdana" w:cs="Verdana"/>
-          <w:color w:val="000000"/>
-          <w:sz w:val="20"/>
-          <w:szCs w:val="20"/>
-          <w:lang w:val="en-GB"/>
-        </w:rPr>
-        <w:t xml:space="preserve"> </w:t>
-      </w:r>
-      <w:r>
-        <w:rPr>
-          <w:rFonts w:ascii="Verdana" w:hAnsi="Verdana" w:cs="Verdana"/>
-          <w:color w:val="000000"/>
-          <w:sz w:val="20"/>
-          <w:szCs w:val="20"/>
-          <w:lang w:val="en-GB"/>
-        </w:rPr>
-        <w:t>to</w:t>
-      </w:r>
-      <w:proofErr w:type="gramEnd"/>
-      <w:r>
-        <w:rPr>
-          <w:rFonts w:ascii="Verdana" w:hAnsi="Verdana" w:cs="Verdana"/>
-          <w:color w:val="000000"/>
-          <w:sz w:val="20"/>
-          <w:szCs w:val="20"/>
-          <w:lang w:val="en-GB"/>
-        </w:rPr>
-        <w:t xml:space="preserve"> have a description defining the meaning of the</w:t>
+        <w:t>Each modelling element (entity, role, constraint) has</w:t>
+      </w:r>
+      <w:r>
+        <w:rPr>
+          <w:rFonts w:ascii="Verdana" w:hAnsi="Verdana" w:cs="Verdana"/>
+          <w:color w:val="000000"/>
+          <w:sz w:val="20"/>
+          <w:szCs w:val="20"/>
+          <w:lang w:val="en-GB"/>
+        </w:rPr>
+        <w:t xml:space="preserve"> </w:t>
+      </w:r>
+      <w:r>
+        <w:rPr>
+          <w:rFonts w:ascii="Verdana" w:hAnsi="Verdana" w:cs="Verdana"/>
+          <w:color w:val="000000"/>
+          <w:sz w:val="20"/>
+          <w:szCs w:val="20"/>
+          <w:lang w:val="en-GB"/>
+        </w:rPr>
+        <w:t>to have a description defining the meaning of the</w:t>
       </w:r>
       <w:r>
         <w:rPr>
@@ -1071,49 +1027,27 @@
           <w:szCs w:val="20"/>
           <w:lang w:val="en-GB"/>
         </w:rPr>
-        <w:t xml:space="preserve">The examination regulations define which modules </w:t>
-      </w:r>
-      <w:proofErr w:type="gramStart"/>
-      <w:r>
-        <w:rPr>
-          <w:rFonts w:ascii="Verdana" w:hAnsi="Verdana" w:cs="Verdana"/>
-          <w:color w:val="000000"/>
-          <w:sz w:val="20"/>
-          <w:szCs w:val="20"/>
-          <w:lang w:val="en-GB"/>
-        </w:rPr>
-        <w:t>have</w:t>
-      </w:r>
-      <w:r>
-        <w:rPr>
-          <w:rFonts w:ascii="Verdana" w:hAnsi="Verdana" w:cs="Verdana"/>
-          <w:color w:val="000000"/>
-          <w:sz w:val="20"/>
-          <w:szCs w:val="20"/>
-          <w:lang w:val="en-GB"/>
-        </w:rPr>
-        <w:t xml:space="preserve"> </w:t>
-      </w:r>
-      <w:r>
-        <w:rPr>
-          <w:rFonts w:ascii="Verdana" w:hAnsi="Verdana" w:cs="Verdana"/>
-          <w:color w:val="000000"/>
-          <w:sz w:val="20"/>
-          <w:szCs w:val="20"/>
-          <w:lang w:val="en-GB"/>
-        </w:rPr>
-        <w:t>to</w:t>
-      </w:r>
-      <w:proofErr w:type="gramEnd"/>
-      <w:r>
-        <w:rPr>
-          <w:rFonts w:ascii="Verdana" w:hAnsi="Verdana" w:cs="Verdana"/>
-          <w:color w:val="000000"/>
-          <w:sz w:val="20"/>
-          <w:szCs w:val="20"/>
-          <w:lang w:val="en-GB"/>
-        </w:rPr>
-        <w:t xml:space="preserve"> be offered. Note that not all lectures are defined in the</w:t>
+        <w:t>The examination regulations define which modules have</w:t>
+      </w:r>
+      <w:r>
+        <w:rPr>
+          <w:rFonts w:ascii="Verdana" w:hAnsi="Verdana" w:cs="Verdana"/>
+          <w:color w:val="000000"/>
+          <w:sz w:val="20"/>
+          <w:szCs w:val="20"/>
+          <w:lang w:val="en-GB"/>
+        </w:rPr>
+        <w:t xml:space="preserve"> </w:t>
+      </w:r>
+      <w:r>
+        <w:rPr>
+          <w:rFonts w:ascii="Verdana" w:hAnsi="Verdana" w:cs="Verdana"/>
+          <w:color w:val="000000"/>
+          <w:sz w:val="20"/>
+          <w:szCs w:val="20"/>
+          <w:lang w:val="en-GB"/>
+        </w:rPr>
+        <w:t>to be offered. Note that not all lectures are defined in the</w:t>
       </w:r>
       <w:r>
         <w:rPr>
@@ -1865,29 +1799,7 @@
           <w:szCs w:val="20"/>
           <w:lang w:val="en-GB"/>
         </w:rPr>
-        <w:t xml:space="preserve">Professors </w:t>
-      </w:r>
-      <w:proofErr w:type="gramStart"/>
-      <w:r>
-        <w:rPr>
-          <w:rFonts w:ascii="Verdana" w:hAnsi="Verdana" w:cs="Verdana"/>
-          <w:color w:val="000000"/>
-          <w:sz w:val="20"/>
-          <w:szCs w:val="20"/>
-          <w:lang w:val="en-GB"/>
-        </w:rPr>
-        <w:t>have to</w:t>
-      </w:r>
-      <w:proofErr w:type="gramEnd"/>
-      <w:r>
-        <w:rPr>
-          <w:rFonts w:ascii="Verdana" w:hAnsi="Verdana" w:cs="Verdana"/>
-          <w:color w:val="000000"/>
-          <w:sz w:val="20"/>
-          <w:szCs w:val="20"/>
-          <w:lang w:val="en-GB"/>
-        </w:rPr>
-        <w:t xml:space="preserve"> work a certain amount of SWS each</w:t>
+        <w:t>Professors have to work a certain amount of SWS each</w:t>
       </w:r>
       <w:r>
         <w:rPr>
@@ -1977,29 +1889,7 @@
           <w:szCs w:val="20"/>
           <w:lang w:val="en-GB"/>
         </w:rPr>
-        <w:t xml:space="preserve"> professor </w:t>
-      </w:r>
-      <w:proofErr w:type="gramStart"/>
-      <w:r>
-        <w:rPr>
-          <w:rFonts w:ascii="Verdana" w:hAnsi="Verdana" w:cs="Verdana"/>
-          <w:color w:val="000000"/>
-          <w:sz w:val="20"/>
-          <w:szCs w:val="20"/>
-          <w:lang w:val="en-GB"/>
-        </w:rPr>
-        <w:t>has to</w:t>
-      </w:r>
-      <w:proofErr w:type="gramEnd"/>
-      <w:r>
-        <w:rPr>
-          <w:rFonts w:ascii="Verdana" w:hAnsi="Verdana" w:cs="Verdana"/>
-          <w:color w:val="000000"/>
-          <w:sz w:val="20"/>
-          <w:szCs w:val="20"/>
-          <w:lang w:val="en-GB"/>
-        </w:rPr>
-        <w:t xml:space="preserve"> work 18 SWS</w:t>
+        <w:t xml:space="preserve"> professor has to work 18 SWS</w:t>
       </w:r>
       <w:r>
         <w:rPr>
@@ -2254,29 +2144,7 @@
           <w:szCs w:val="20"/>
           <w:lang w:val="en-GB"/>
         </w:rPr>
-        <w:t xml:space="preserve">The application </w:t>
-      </w:r>
-      <w:proofErr w:type="gramStart"/>
-      <w:r>
-        <w:rPr>
-          <w:rFonts w:ascii="Verdana" w:hAnsi="Verdana" w:cs="Verdana"/>
-          <w:color w:val="000000"/>
-          <w:sz w:val="20"/>
-          <w:szCs w:val="20"/>
-          <w:lang w:val="en-GB"/>
-        </w:rPr>
-        <w:t>has to</w:t>
-      </w:r>
-      <w:proofErr w:type="gramEnd"/>
-      <w:r>
-        <w:rPr>
-          <w:rFonts w:ascii="Verdana" w:hAnsi="Verdana" w:cs="Verdana"/>
-          <w:color w:val="000000"/>
-          <w:sz w:val="20"/>
-          <w:szCs w:val="20"/>
-          <w:lang w:val="en-GB"/>
-        </w:rPr>
-        <w:t xml:space="preserve"> document the work load of each</w:t>
+        <w:t>The application has to document the work load of each</w:t>
       </w:r>
       <w:r>
         <w:rPr>
@@ -2938,33 +2806,6 @@
           <w:szCs w:val="20"/>
         </w:rPr>
       </w:pPr>
-      <w:r>
-        <w:rPr>
-          <w:rFonts w:ascii="Verdana" w:hAnsi="Verdana" w:cs="Verdana"/>
-          <w:color w:val="000000"/>
-          <w:sz w:val="20"/>
-          <w:szCs w:val="20"/>
-        </w:rPr>
-        <w:t>Dozent</w:t>
-      </w:r>
-      <w:r>
-        <w:rPr>
-          <w:rFonts w:ascii="Verdana" w:hAnsi="Verdana" w:cs="Verdana"/>
-          <w:color w:val="000000"/>
-          <w:sz w:val="20"/>
-          <w:szCs w:val="20"/>
-        </w:rPr>
-        <w:t>en</w:t>
-      </w:r>
-      <w:r>
-        <w:rPr>
-          <w:rFonts w:ascii="Verdana" w:hAnsi="Verdana" w:cs="Verdana"/>
-          <w:color w:val="000000"/>
-          <w:sz w:val="20"/>
-          <w:szCs w:val="20"/>
-        </w:rPr>
-        <w:t xml:space="preserve">sicht und </w:t>
-      </w:r>
       <w:proofErr w:type="spellStart"/>
       <w:r>
         <w:rPr>
@@ -2973,7 +2814,7 @@
           <w:sz w:val="20"/>
           <w:szCs w:val="20"/>
         </w:rPr>
-        <w:t>Gesammtsicht</w:t>
+        <w:t>It</w:t>
       </w:r>
       <w:proofErr w:type="spellEnd"/>
       <w:r>
@@ -2983,7 +2824,107 @@
           <w:sz w:val="20"/>
           <w:szCs w:val="20"/>
         </w:rPr>
-        <w:t xml:space="preserve"> muss auswählbar sein</w:t>
+        <w:t xml:space="preserve"> </w:t>
+      </w:r>
+      <w:proofErr w:type="spellStart"/>
+      <w:r>
+        <w:rPr>
+          <w:rFonts w:ascii="Verdana" w:hAnsi="Verdana" w:cs="Verdana"/>
+          <w:color w:val="000000"/>
+          <w:sz w:val="20"/>
+          <w:szCs w:val="20"/>
+        </w:rPr>
+        <w:t>shall</w:t>
+      </w:r>
+      <w:proofErr w:type="spellEnd"/>
+      <w:r>
+        <w:rPr>
+          <w:rFonts w:ascii="Verdana" w:hAnsi="Verdana" w:cs="Verdana"/>
+          <w:color w:val="000000"/>
+          <w:sz w:val="20"/>
+          <w:szCs w:val="20"/>
+        </w:rPr>
+        <w:t xml:space="preserve"> </w:t>
+      </w:r>
+      <w:proofErr w:type="spellStart"/>
+      <w:r>
+        <w:rPr>
+          <w:rFonts w:ascii="Verdana" w:hAnsi="Verdana" w:cs="Verdana"/>
+          <w:color w:val="000000"/>
+          <w:sz w:val="20"/>
+          <w:szCs w:val="20"/>
+        </w:rPr>
+        <w:t>be</w:t>
+      </w:r>
+      <w:proofErr w:type="spellEnd"/>
+      <w:r>
+        <w:rPr>
+          <w:rFonts w:ascii="Verdana" w:hAnsi="Verdana" w:cs="Verdana"/>
+          <w:color w:val="000000"/>
+          <w:sz w:val="20"/>
+          <w:szCs w:val="20"/>
+        </w:rPr>
+        <w:t xml:space="preserve"> possible </w:t>
+      </w:r>
+      <w:proofErr w:type="spellStart"/>
+      <w:r>
+        <w:rPr>
+          <w:rFonts w:ascii="Verdana" w:hAnsi="Verdana" w:cs="Verdana"/>
+          <w:color w:val="000000"/>
+          <w:sz w:val="20"/>
+          <w:szCs w:val="20"/>
+        </w:rPr>
+        <w:t>to</w:t>
+      </w:r>
+      <w:proofErr w:type="spellEnd"/>
+      <w:r>
+        <w:rPr>
+          <w:rFonts w:ascii="Verdana" w:hAnsi="Verdana" w:cs="Verdana"/>
+          <w:color w:val="000000"/>
+          <w:sz w:val="20"/>
+          <w:szCs w:val="20"/>
+        </w:rPr>
+        <w:t xml:space="preserve"> </w:t>
+      </w:r>
+      <w:proofErr w:type="spellStart"/>
+      <w:r>
+        <w:rPr>
+          <w:rFonts w:ascii="Verdana" w:hAnsi="Verdana" w:cs="Verdana"/>
+          <w:color w:val="000000"/>
+          <w:sz w:val="20"/>
+          <w:szCs w:val="20"/>
+        </w:rPr>
+        <w:t>select</w:t>
+      </w:r>
+      <w:proofErr w:type="spellEnd"/>
+      <w:r>
+        <w:rPr>
+          <w:rFonts w:ascii="Verdana" w:hAnsi="Verdana" w:cs="Verdana"/>
+          <w:color w:val="000000"/>
+          <w:sz w:val="20"/>
+          <w:szCs w:val="20"/>
+        </w:rPr>
+        <w:t xml:space="preserve"> different </w:t>
+      </w:r>
+      <w:proofErr w:type="spellStart"/>
+      <w:r>
+        <w:rPr>
+          <w:rFonts w:ascii="Verdana" w:hAnsi="Verdana" w:cs="Verdana"/>
+          <w:color w:val="000000"/>
+          <w:sz w:val="20"/>
+          <w:szCs w:val="20"/>
+        </w:rPr>
+        <w:t>views</w:t>
+      </w:r>
+      <w:proofErr w:type="spellEnd"/>
+      <w:r>
+        <w:rPr>
+          <w:rFonts w:ascii="Verdana" w:hAnsi="Verdana" w:cs="Verdana"/>
+          <w:color w:val="000000"/>
+          <w:sz w:val="20"/>
+          <w:szCs w:val="20"/>
+        </w:rPr>
+        <w:t xml:space="preserve"> </w:t>
       </w:r>
     </w:p>
     <w:p>
@@ -3011,8 +2952,99 @@
           <w:sz w:val="20"/>
           <w:szCs w:val="20"/>
         </w:rPr>
-        <w:t>Neue Vorlesungen/ Dozenten müssen hinzugefügt werden können</w:t>
-      </w:r>
+        <w:t xml:space="preserve">New </w:t>
+      </w:r>
+      <w:proofErr w:type="spellStart"/>
+      <w:r>
+        <w:rPr>
+          <w:rFonts w:ascii="Verdana" w:hAnsi="Verdana" w:cs="Verdana"/>
+          <w:color w:val="000000"/>
+          <w:sz w:val="20"/>
+          <w:szCs w:val="20"/>
+        </w:rPr>
+        <w:t>lectures</w:t>
+      </w:r>
+      <w:proofErr w:type="spellEnd"/>
+      <w:r>
+        <w:rPr>
+          <w:rFonts w:ascii="Verdana" w:hAnsi="Verdana" w:cs="Verdana"/>
+          <w:color w:val="000000"/>
+          <w:sz w:val="20"/>
+          <w:szCs w:val="20"/>
+        </w:rPr>
+        <w:t xml:space="preserve"> and </w:t>
+      </w:r>
+      <w:proofErr w:type="spellStart"/>
+      <w:r>
+        <w:rPr>
+          <w:rFonts w:ascii="Verdana" w:hAnsi="Verdana" w:cs="Verdana"/>
+          <w:color w:val="000000"/>
+          <w:sz w:val="20"/>
+          <w:szCs w:val="20"/>
+        </w:rPr>
+        <w:t>lecturers</w:t>
+      </w:r>
+      <w:proofErr w:type="spellEnd"/>
+      <w:r>
+        <w:rPr>
+          <w:rFonts w:ascii="Verdana" w:hAnsi="Verdana" w:cs="Verdana"/>
+          <w:color w:val="000000"/>
+          <w:sz w:val="20"/>
+          <w:szCs w:val="20"/>
+        </w:rPr>
+        <w:t xml:space="preserve"> </w:t>
+      </w:r>
+      <w:proofErr w:type="spellStart"/>
+      <w:r>
+        <w:rPr>
+          <w:rFonts w:ascii="Verdana" w:hAnsi="Verdana" w:cs="Verdana"/>
+          <w:color w:val="000000"/>
+          <w:sz w:val="20"/>
+          <w:szCs w:val="20"/>
+        </w:rPr>
+        <w:t>can</w:t>
+      </w:r>
+      <w:proofErr w:type="spellEnd"/>
+      <w:r>
+        <w:rPr>
+          <w:rFonts w:ascii="Verdana" w:hAnsi="Verdana" w:cs="Verdana"/>
+          <w:color w:val="000000"/>
+          <w:sz w:val="20"/>
+          <w:szCs w:val="20"/>
+        </w:rPr>
+        <w:t xml:space="preserve"> </w:t>
+      </w:r>
+      <w:proofErr w:type="spellStart"/>
+      <w:r>
+        <w:rPr>
+          <w:rFonts w:ascii="Verdana" w:hAnsi="Verdana" w:cs="Verdana"/>
+          <w:color w:val="000000"/>
+          <w:sz w:val="20"/>
+          <w:szCs w:val="20"/>
+        </w:rPr>
+        <w:t>be</w:t>
+      </w:r>
+      <w:proofErr w:type="spellEnd"/>
+      <w:r>
+        <w:rPr>
+          <w:rFonts w:ascii="Verdana" w:hAnsi="Verdana" w:cs="Verdana"/>
+          <w:color w:val="000000"/>
+          <w:sz w:val="20"/>
+          <w:szCs w:val="20"/>
+        </w:rPr>
+        <w:t xml:space="preserve"> </w:t>
+      </w:r>
+      <w:proofErr w:type="spellStart"/>
+      <w:r>
+        <w:rPr>
+          <w:rFonts w:ascii="Verdana" w:hAnsi="Verdana" w:cs="Verdana"/>
+          <w:color w:val="000000"/>
+          <w:sz w:val="20"/>
+          <w:szCs w:val="20"/>
+        </w:rPr>
+        <w:t>added</w:t>
+      </w:r>
+      <w:proofErr w:type="spellEnd"/>
     </w:p>
     <w:p>
       <w:pPr>
@@ -3032,14 +3064,185 @@
           <w:szCs w:val="20"/>
         </w:rPr>
       </w:pPr>
-      <w:r>
-        <w:rPr>
-          <w:rFonts w:ascii="Verdana" w:hAnsi="Verdana" w:cs="Verdana"/>
-          <w:color w:val="000000"/>
-          <w:sz w:val="20"/>
-          <w:szCs w:val="20"/>
-        </w:rPr>
-        <w:t>Vorhandene Vorlesungen müssen geändert werden können über die GUI</w:t>
+      <w:proofErr w:type="spellStart"/>
+      <w:r>
+        <w:rPr>
+          <w:rFonts w:ascii="Verdana" w:hAnsi="Verdana" w:cs="Verdana"/>
+          <w:color w:val="000000"/>
+          <w:sz w:val="20"/>
+          <w:szCs w:val="20"/>
+        </w:rPr>
+        <w:t>Existing</w:t>
+      </w:r>
+      <w:proofErr w:type="spellEnd"/>
+      <w:r>
+        <w:rPr>
+          <w:rFonts w:ascii="Verdana" w:hAnsi="Verdana" w:cs="Verdana"/>
+          <w:color w:val="000000"/>
+          <w:sz w:val="20"/>
+          <w:szCs w:val="20"/>
+        </w:rPr>
+        <w:t xml:space="preserve"> </w:t>
+      </w:r>
+      <w:proofErr w:type="spellStart"/>
+      <w:r>
+        <w:rPr>
+          <w:rFonts w:ascii="Verdana" w:hAnsi="Verdana" w:cs="Verdana"/>
+          <w:color w:val="000000"/>
+          <w:sz w:val="20"/>
+          <w:szCs w:val="20"/>
+        </w:rPr>
+        <w:t>lectures</w:t>
+      </w:r>
+      <w:proofErr w:type="spellEnd"/>
+      <w:r>
+        <w:rPr>
+          <w:rFonts w:ascii="Verdana" w:hAnsi="Verdana" w:cs="Verdana"/>
+          <w:color w:val="000000"/>
+          <w:sz w:val="20"/>
+          <w:szCs w:val="20"/>
+        </w:rPr>
+        <w:t xml:space="preserve"> </w:t>
+      </w:r>
+      <w:proofErr w:type="spellStart"/>
+      <w:r>
+        <w:rPr>
+          <w:rFonts w:ascii="Verdana" w:hAnsi="Verdana" w:cs="Verdana"/>
+          <w:color w:val="000000"/>
+          <w:sz w:val="20"/>
+          <w:szCs w:val="20"/>
+        </w:rPr>
+        <w:t>can</w:t>
+      </w:r>
+      <w:proofErr w:type="spellEnd"/>
+      <w:r>
+        <w:rPr>
+          <w:rFonts w:ascii="Verdana" w:hAnsi="Verdana" w:cs="Verdana"/>
+          <w:color w:val="000000"/>
+          <w:sz w:val="20"/>
+          <w:szCs w:val="20"/>
+        </w:rPr>
+        <w:t xml:space="preserve"> </w:t>
+      </w:r>
+      <w:proofErr w:type="spellStart"/>
+      <w:r>
+        <w:rPr>
+          <w:rFonts w:ascii="Verdana" w:hAnsi="Verdana" w:cs="Verdana"/>
+          <w:color w:val="000000"/>
+          <w:sz w:val="20"/>
+          <w:szCs w:val="20"/>
+        </w:rPr>
+        <w:t>be</w:t>
+      </w:r>
+      <w:proofErr w:type="spellEnd"/>
+      <w:r>
+        <w:rPr>
+          <w:rFonts w:ascii="Verdana" w:hAnsi="Verdana" w:cs="Verdana"/>
+          <w:color w:val="000000"/>
+          <w:sz w:val="20"/>
+          <w:szCs w:val="20"/>
+        </w:rPr>
+        <w:t xml:space="preserve"> </w:t>
+      </w:r>
+      <w:proofErr w:type="spellStart"/>
+      <w:r>
+        <w:rPr>
+          <w:rFonts w:ascii="Verdana" w:hAnsi="Verdana" w:cs="Verdana"/>
+          <w:color w:val="000000"/>
+          <w:sz w:val="20"/>
+          <w:szCs w:val="20"/>
+        </w:rPr>
+        <w:t>edited</w:t>
+      </w:r>
+      <w:proofErr w:type="spellEnd"/>
+      <w:r>
+        <w:rPr>
+          <w:rFonts w:ascii="Verdana" w:hAnsi="Verdana" w:cs="Verdana"/>
+          <w:color w:val="000000"/>
+          <w:sz w:val="20"/>
+          <w:szCs w:val="20"/>
+        </w:rPr>
+        <w:t xml:space="preserve"> </w:t>
+      </w:r>
+      <w:proofErr w:type="spellStart"/>
+      <w:r>
+        <w:rPr>
+          <w:rFonts w:ascii="Verdana" w:hAnsi="Verdana" w:cs="Verdana"/>
+          <w:color w:val="000000"/>
+          <w:sz w:val="20"/>
+          <w:szCs w:val="20"/>
+        </w:rPr>
+        <w:t>throughout</w:t>
+      </w:r>
+      <w:proofErr w:type="spellEnd"/>
+      <w:r>
+        <w:rPr>
+          <w:rFonts w:ascii="Verdana" w:hAnsi="Verdana" w:cs="Verdana"/>
+          <w:color w:val="000000"/>
+          <w:sz w:val="20"/>
+          <w:szCs w:val="20"/>
+        </w:rPr>
+        <w:t xml:space="preserve"> </w:t>
+      </w:r>
+      <w:proofErr w:type="spellStart"/>
+      <w:r>
+        <w:rPr>
+          <w:rFonts w:ascii="Verdana" w:hAnsi="Verdana" w:cs="Verdana"/>
+          <w:color w:val="000000"/>
+          <w:sz w:val="20"/>
+          <w:szCs w:val="20"/>
+        </w:rPr>
+        <w:t>the</w:t>
+      </w:r>
+      <w:proofErr w:type="spellEnd"/>
+      <w:r>
+        <w:rPr>
+          <w:rFonts w:ascii="Verdana" w:hAnsi="Verdana" w:cs="Verdana"/>
+          <w:color w:val="000000"/>
+          <w:sz w:val="20"/>
+          <w:szCs w:val="20"/>
+        </w:rPr>
+        <w:t xml:space="preserve"> </w:t>
+      </w:r>
+      <w:proofErr w:type="spellStart"/>
+      <w:r>
+        <w:rPr>
+          <w:rFonts w:ascii="Verdana" w:hAnsi="Verdana" w:cs="Verdana"/>
+          <w:color w:val="000000"/>
+          <w:sz w:val="20"/>
+          <w:szCs w:val="20"/>
+        </w:rPr>
+        <w:t>graphical</w:t>
+      </w:r>
+      <w:proofErr w:type="spellEnd"/>
+      <w:r>
+        <w:rPr>
+          <w:rFonts w:ascii="Verdana" w:hAnsi="Verdana" w:cs="Verdana"/>
+          <w:color w:val="000000"/>
+          <w:sz w:val="20"/>
+          <w:szCs w:val="20"/>
+        </w:rPr>
+        <w:t xml:space="preserve"> </w:t>
+      </w:r>
+      <w:proofErr w:type="spellStart"/>
+      <w:r>
+        <w:rPr>
+          <w:rFonts w:ascii="Verdana" w:hAnsi="Verdana" w:cs="Verdana"/>
+          <w:color w:val="000000"/>
+          <w:sz w:val="20"/>
+          <w:szCs w:val="20"/>
+        </w:rPr>
+        <w:t>user</w:t>
+      </w:r>
+      <w:proofErr w:type="spellEnd"/>
+      <w:r>
+        <w:rPr>
+          <w:rFonts w:ascii="Verdana" w:hAnsi="Verdana" w:cs="Verdana"/>
+          <w:color w:val="000000"/>
+          <w:sz w:val="20"/>
+          <w:szCs w:val="20"/>
+        </w:rPr>
+        <w:t xml:space="preserve"> interface</w:t>
       </w:r>
     </w:p>
     <w:p>
@@ -3067,16 +3270,185 @@
           <w:sz w:val="20"/>
           <w:szCs w:val="20"/>
         </w:rPr>
-        <w:t>Optional: Mehrere Ausgabemöglichkeiten müssen auswählbar sein</w:t>
-      </w:r>
-      <w:r>
-        <w:rPr>
-          <w:rFonts w:ascii="Verdana" w:hAnsi="Verdana" w:cs="Verdana"/>
-          <w:color w:val="000000"/>
-          <w:sz w:val="20"/>
-          <w:szCs w:val="20"/>
-        </w:rPr>
-        <w:t xml:space="preserve"> (Textfeld, Datei, Ausdruck)</w:t>
+        <w:t>Optional</w:t>
+      </w:r>
+      <w:r>
+        <w:rPr>
+          <w:rFonts w:ascii="Verdana" w:hAnsi="Verdana" w:cs="Verdana"/>
+          <w:color w:val="000000"/>
+          <w:sz w:val="20"/>
+          <w:szCs w:val="20"/>
+        </w:rPr>
+        <w:t xml:space="preserve">: </w:t>
+      </w:r>
+      <w:r>
+        <w:rPr>
+          <w:rFonts w:ascii="Verdana" w:hAnsi="Verdana" w:cs="Verdana"/>
+          <w:color w:val="000000"/>
+          <w:sz w:val="20"/>
+          <w:szCs w:val="20"/>
+        </w:rPr>
+        <w:t xml:space="preserve">multiple </w:t>
+      </w:r>
+      <w:proofErr w:type="spellStart"/>
+      <w:r>
+        <w:rPr>
+          <w:rFonts w:ascii="Verdana" w:hAnsi="Verdana" w:cs="Verdana"/>
+          <w:color w:val="000000"/>
+          <w:sz w:val="20"/>
+          <w:szCs w:val="20"/>
+        </w:rPr>
+        <w:t>output</w:t>
+      </w:r>
+      <w:proofErr w:type="spellEnd"/>
+      <w:r>
+        <w:rPr>
+          <w:rFonts w:ascii="Verdana" w:hAnsi="Verdana" w:cs="Verdana"/>
+          <w:color w:val="000000"/>
+          <w:sz w:val="20"/>
+          <w:szCs w:val="20"/>
+        </w:rPr>
+        <w:t xml:space="preserve"> </w:t>
+      </w:r>
+      <w:proofErr w:type="spellStart"/>
+      <w:r>
+        <w:rPr>
+          <w:rFonts w:ascii="Verdana" w:hAnsi="Verdana" w:cs="Verdana"/>
+          <w:color w:val="000000"/>
+          <w:sz w:val="20"/>
+          <w:szCs w:val="20"/>
+        </w:rPr>
+        <w:t>possibilities</w:t>
+      </w:r>
+      <w:proofErr w:type="spellEnd"/>
+      <w:r>
+        <w:rPr>
+          <w:rFonts w:ascii="Verdana" w:hAnsi="Verdana" w:cs="Verdana"/>
+          <w:color w:val="000000"/>
+          <w:sz w:val="20"/>
+          <w:szCs w:val="20"/>
+        </w:rPr>
+        <w:t xml:space="preserve"> </w:t>
+      </w:r>
+      <w:proofErr w:type="spellStart"/>
+      <w:r>
+        <w:rPr>
+          <w:rFonts w:ascii="Verdana" w:hAnsi="Verdana" w:cs="Verdana"/>
+          <w:color w:val="000000"/>
+          <w:sz w:val="20"/>
+          <w:szCs w:val="20"/>
+        </w:rPr>
+        <w:t>can</w:t>
+      </w:r>
+      <w:proofErr w:type="spellEnd"/>
+      <w:r>
+        <w:rPr>
+          <w:rFonts w:ascii="Verdana" w:hAnsi="Verdana" w:cs="Verdana"/>
+          <w:color w:val="000000"/>
+          <w:sz w:val="20"/>
+          <w:szCs w:val="20"/>
+        </w:rPr>
+        <w:t xml:space="preserve"> </w:t>
+      </w:r>
+      <w:proofErr w:type="spellStart"/>
+      <w:r>
+        <w:rPr>
+          <w:rFonts w:ascii="Verdana" w:hAnsi="Verdana" w:cs="Verdana"/>
+          <w:color w:val="000000"/>
+          <w:sz w:val="20"/>
+          <w:szCs w:val="20"/>
+        </w:rPr>
+        <w:t>be</w:t>
+      </w:r>
+      <w:proofErr w:type="spellEnd"/>
+      <w:r>
+        <w:rPr>
+          <w:rFonts w:ascii="Verdana" w:hAnsi="Verdana" w:cs="Verdana"/>
+          <w:color w:val="000000"/>
+          <w:sz w:val="20"/>
+          <w:szCs w:val="20"/>
+        </w:rPr>
+        <w:t xml:space="preserve"> </w:t>
+      </w:r>
+      <w:proofErr w:type="spellStart"/>
+      <w:r>
+        <w:rPr>
+          <w:rFonts w:ascii="Verdana" w:hAnsi="Verdana" w:cs="Verdana"/>
+          <w:color w:val="000000"/>
+          <w:sz w:val="20"/>
+          <w:szCs w:val="20"/>
+        </w:rPr>
+        <w:t>selected</w:t>
+      </w:r>
+      <w:proofErr w:type="spellEnd"/>
+      <w:r>
+        <w:rPr>
+          <w:rFonts w:ascii="Verdana" w:hAnsi="Verdana" w:cs="Verdana"/>
+          <w:color w:val="000000"/>
+          <w:sz w:val="20"/>
+          <w:szCs w:val="20"/>
+        </w:rPr>
+        <w:t xml:space="preserve"> (</w:t>
+      </w:r>
+      <w:proofErr w:type="spellStart"/>
+      <w:r>
+        <w:rPr>
+          <w:rFonts w:ascii="Verdana" w:hAnsi="Verdana" w:cs="Verdana"/>
+          <w:color w:val="000000"/>
+          <w:sz w:val="20"/>
+          <w:szCs w:val="20"/>
+        </w:rPr>
+        <w:t>textview</w:t>
+      </w:r>
+      <w:proofErr w:type="spellEnd"/>
+      <w:r>
+        <w:rPr>
+          <w:rFonts w:ascii="Verdana" w:hAnsi="Verdana" w:cs="Verdana"/>
+          <w:color w:val="000000"/>
+          <w:sz w:val="20"/>
+          <w:szCs w:val="20"/>
+        </w:rPr>
+        <w:t xml:space="preserve">, </w:t>
+      </w:r>
+      <w:proofErr w:type="spellStart"/>
+      <w:r>
+        <w:rPr>
+          <w:rFonts w:ascii="Verdana" w:hAnsi="Verdana" w:cs="Verdana"/>
+          <w:color w:val="000000"/>
+          <w:sz w:val="20"/>
+          <w:szCs w:val="20"/>
+        </w:rPr>
+        <w:t>file</w:t>
+      </w:r>
+      <w:proofErr w:type="spellEnd"/>
+      <w:r>
+        <w:rPr>
+          <w:rFonts w:ascii="Verdana" w:hAnsi="Verdana" w:cs="Verdana"/>
+          <w:color w:val="000000"/>
+          <w:sz w:val="20"/>
+          <w:szCs w:val="20"/>
+        </w:rPr>
+        <w:t xml:space="preserve">, </w:t>
+      </w:r>
+      <w:proofErr w:type="spellStart"/>
+      <w:r>
+        <w:rPr>
+          <w:rFonts w:ascii="Verdana" w:hAnsi="Verdana" w:cs="Verdana"/>
+          <w:color w:val="000000"/>
+          <w:sz w:val="20"/>
+          <w:szCs w:val="20"/>
+        </w:rPr>
+        <w:t>print</w:t>
+      </w:r>
+      <w:proofErr w:type="spellEnd"/>
+      <w:r>
+        <w:rPr>
+          <w:rFonts w:ascii="Verdana" w:hAnsi="Verdana" w:cs="Verdana"/>
+          <w:color w:val="000000"/>
+          <w:sz w:val="20"/>
+          <w:szCs w:val="20"/>
+        </w:rPr>
+        <w:t>)</w:t>
       </w:r>
     </w:p>
     <w:p>
@@ -3098,6 +3470,11 @@
         </w:rPr>
       </w:pPr>
       <w:r>
+        <w:rPr>
+          <w:rFonts w:ascii="Verdana" w:hAnsi="Verdana"/>
+          <w:sz w:val="20"/>
+          <w:szCs w:val="20"/>
+        </w:rPr>
         <w:t>Optional</w:t>
       </w:r>
       <w:r>
@@ -3109,57 +3486,97 @@
         </w:rPr>
         <w:t xml:space="preserve"> </w:t>
       </w:r>
-      <w:r>
-        <w:rPr>
-          <w:rFonts w:ascii="Verdana" w:hAnsi="Verdana" w:cs="Verdana"/>
-          <w:color w:val="000000"/>
-          <w:sz w:val="20"/>
-          <w:szCs w:val="20"/>
-        </w:rPr>
-        <w:t>Ausgabe Raumbelegung für jeden Raum</w:t>
-      </w:r>
-    </w:p>
-    <w:p>
-      <w:pPr>
-        <w:autoSpaceDE w:val="0"/>
-        <w:autoSpaceDN w:val="0"/>
-        <w:adjustRightInd w:val="0"/>
-        <w:spacing w:after="0" w:line="240" w:lineRule="auto"/>
-        <w:rPr>
-          <w:rFonts w:ascii="Verdana" w:hAnsi="Verdana" w:cs="Verdana"/>
-          <w:color w:val="000000"/>
-          <w:sz w:val="20"/>
-          <w:szCs w:val="20"/>
-        </w:rPr>
-      </w:pPr>
-    </w:p>
-    <w:p>
-      <w:pPr>
-        <w:autoSpaceDE w:val="0"/>
-        <w:autoSpaceDN w:val="0"/>
-        <w:adjustRightInd w:val="0"/>
-        <w:spacing w:after="0" w:line="240" w:lineRule="auto"/>
-        <w:rPr>
-          <w:rFonts w:ascii="Verdana" w:hAnsi="Verdana" w:cs="Verdana"/>
-          <w:color w:val="000000"/>
-          <w:sz w:val="20"/>
-          <w:szCs w:val="20"/>
-        </w:rPr>
-      </w:pPr>
-    </w:p>
-    <w:p>
-      <w:pPr>
-        <w:autoSpaceDE w:val="0"/>
-        <w:autoSpaceDN w:val="0"/>
-        <w:adjustRightInd w:val="0"/>
-        <w:spacing w:after="0" w:line="240" w:lineRule="auto"/>
-        <w:rPr>
-          <w:rFonts w:ascii="Verdana" w:hAnsi="Verdana" w:cs="Verdana"/>
-          <w:color w:val="000000"/>
-          <w:sz w:val="20"/>
-          <w:szCs w:val="20"/>
-        </w:rPr>
-      </w:pPr>
+      <w:proofErr w:type="spellStart"/>
+      <w:r>
+        <w:rPr>
+          <w:rFonts w:ascii="Verdana" w:hAnsi="Verdana" w:cs="Verdana"/>
+          <w:color w:val="000000"/>
+          <w:sz w:val="20"/>
+          <w:szCs w:val="20"/>
+        </w:rPr>
+        <w:t>list</w:t>
+      </w:r>
+      <w:proofErr w:type="spellEnd"/>
+      <w:r>
+        <w:rPr>
+          <w:rFonts w:ascii="Verdana" w:hAnsi="Verdana" w:cs="Verdana"/>
+          <w:color w:val="000000"/>
+          <w:sz w:val="20"/>
+          <w:szCs w:val="20"/>
+        </w:rPr>
+        <w:t xml:space="preserve"> </w:t>
+      </w:r>
+      <w:proofErr w:type="spellStart"/>
+      <w:r>
+        <w:rPr>
+          <w:rFonts w:ascii="Verdana" w:hAnsi="Verdana" w:cs="Verdana"/>
+          <w:color w:val="000000"/>
+          <w:sz w:val="20"/>
+          <w:szCs w:val="20"/>
+        </w:rPr>
+        <w:t>of</w:t>
+      </w:r>
+      <w:proofErr w:type="spellEnd"/>
+      <w:r>
+        <w:rPr>
+          <w:rFonts w:ascii="Verdana" w:hAnsi="Verdana" w:cs="Verdana"/>
+          <w:color w:val="000000"/>
+          <w:sz w:val="20"/>
+          <w:szCs w:val="20"/>
+        </w:rPr>
+        <w:t xml:space="preserve"> </w:t>
+      </w:r>
+      <w:proofErr w:type="spellStart"/>
+      <w:r>
+        <w:rPr>
+          <w:rFonts w:ascii="Verdana" w:hAnsi="Verdana" w:cs="Verdana"/>
+          <w:color w:val="000000"/>
+          <w:sz w:val="20"/>
+          <w:szCs w:val="20"/>
+        </w:rPr>
+        <w:t>classrooms</w:t>
+      </w:r>
+      <w:proofErr w:type="spellEnd"/>
+      <w:r>
+        <w:rPr>
+          <w:rFonts w:ascii="Verdana" w:hAnsi="Verdana" w:cs="Verdana"/>
+          <w:color w:val="000000"/>
+          <w:sz w:val="20"/>
+          <w:szCs w:val="20"/>
+        </w:rPr>
+        <w:t xml:space="preserve"> and </w:t>
+      </w:r>
+      <w:proofErr w:type="spellStart"/>
+      <w:r>
+        <w:rPr>
+          <w:rFonts w:ascii="Verdana" w:hAnsi="Verdana" w:cs="Verdana"/>
+          <w:color w:val="000000"/>
+          <w:sz w:val="20"/>
+          <w:szCs w:val="20"/>
+        </w:rPr>
+        <w:t>room</w:t>
+      </w:r>
+      <w:proofErr w:type="spellEnd"/>
+      <w:r>
+        <w:rPr>
+          <w:rFonts w:ascii="Verdana" w:hAnsi="Verdana" w:cs="Verdana"/>
+          <w:color w:val="000000"/>
+          <w:sz w:val="20"/>
+          <w:szCs w:val="20"/>
+        </w:rPr>
+        <w:t xml:space="preserve"> </w:t>
+      </w:r>
+      <w:proofErr w:type="spellStart"/>
+      <w:r>
+        <w:rPr>
+          <w:rFonts w:ascii="Verdana" w:hAnsi="Verdana" w:cs="Verdana"/>
+          <w:color w:val="000000"/>
+          <w:sz w:val="20"/>
+          <w:szCs w:val="20"/>
+        </w:rPr>
+        <w:t>occupancy</w:t>
+      </w:r>
+      <w:proofErr w:type="spellEnd"/>
     </w:p>
     <w:p>
       <w:pPr>
@@ -3176,6 +3593,48 @@
       </w:pPr>
       <w:bookmarkStart w:id="0" w:name="_GoBack"/>
       <w:bookmarkEnd w:id="0"/>
+    </w:p>
+    <w:p>
+      <w:pPr>
+        <w:autoSpaceDE w:val="0"/>
+        <w:autoSpaceDN w:val="0"/>
+        <w:adjustRightInd w:val="0"/>
+        <w:spacing w:after="0" w:line="240" w:lineRule="auto"/>
+        <w:rPr>
+          <w:rFonts w:ascii="Verdana" w:hAnsi="Verdana" w:cs="Verdana"/>
+          <w:color w:val="000000"/>
+          <w:sz w:val="20"/>
+          <w:szCs w:val="20"/>
+        </w:rPr>
+      </w:pPr>
+    </w:p>
+    <w:p>
+      <w:pPr>
+        <w:autoSpaceDE w:val="0"/>
+        <w:autoSpaceDN w:val="0"/>
+        <w:adjustRightInd w:val="0"/>
+        <w:spacing w:after="0" w:line="240" w:lineRule="auto"/>
+        <w:rPr>
+          <w:rFonts w:ascii="Verdana" w:hAnsi="Verdana" w:cs="Verdana"/>
+          <w:color w:val="000000"/>
+          <w:sz w:val="20"/>
+          <w:szCs w:val="20"/>
+        </w:rPr>
+      </w:pPr>
+    </w:p>
+    <w:p>
+      <w:pPr>
+        <w:autoSpaceDE w:val="0"/>
+        <w:autoSpaceDN w:val="0"/>
+        <w:adjustRightInd w:val="0"/>
+        <w:spacing w:after="0" w:line="240" w:lineRule="auto"/>
+        <w:rPr>
+          <w:rFonts w:ascii="Verdana" w:hAnsi="Verdana" w:cs="Verdana"/>
+          <w:color w:val="000000"/>
+          <w:sz w:val="20"/>
+          <w:szCs w:val="20"/>
+        </w:rPr>
+      </w:pPr>
     </w:p>
     <w:sectPr>
       <w:pgSz w:w="11906" w:h="16838"/>

</xml_diff>